<commit_message>
small reformat and add gab's validation
</commit_message>
<xml_diff>
--- a/tp3/TP3_IFT2003.docx
+++ b/tp3/TP3_IFT2003.docx
@@ -578,7 +578,11 @@
     <w:sdt>
       <w:sdtPr>
         <w:rPr>
-          <w:lang w:val="fr-FR"/>
+          <w:rFonts w:asciiTheme="minorHAnsi" w:eastAsiaTheme="minorHAnsi" w:hAnsiTheme="minorHAnsi" w:cstheme="minorBidi"/>
+          <w:color w:val="auto"/>
+          <w:sz w:val="22"/>
+          <w:szCs w:val="22"/>
+          <w:lang w:val="fr-FR" w:eastAsia="en-US"/>
         </w:rPr>
         <w:id w:val="-166558001"/>
         <w:docPartObj>
@@ -588,13 +592,8 @@
       </w:sdtPr>
       <w:sdtEndPr>
         <w:rPr>
-          <w:rFonts w:asciiTheme="minorHAnsi" w:eastAsiaTheme="minorHAnsi" w:hAnsiTheme="minorHAnsi" w:cstheme="minorBidi"/>
           <w:b/>
           <w:bCs/>
-          <w:color w:val="auto"/>
-          <w:sz w:val="22"/>
-          <w:szCs w:val="22"/>
-          <w:lang w:eastAsia="en-US"/>
         </w:rPr>
       </w:sdtEndPr>
       <w:sdtContent>
@@ -748,7 +747,7 @@
                 <w:noProof/>
                 <w:webHidden/>
               </w:rPr>
-              <w:t>2</w:t>
+              <w:t>3</w:t>
             </w:r>
             <w:r>
               <w:rPr>
@@ -819,7 +818,7 @@
                 <w:noProof/>
                 <w:webHidden/>
               </w:rPr>
-              <w:t>3</w:t>
+              <w:t>5</w:t>
             </w:r>
             <w:r>
               <w:rPr>
@@ -890,7 +889,7 @@
                 <w:noProof/>
                 <w:webHidden/>
               </w:rPr>
-              <w:t>3</w:t>
+              <w:t>7</w:t>
             </w:r>
             <w:r>
               <w:rPr>
@@ -960,7 +959,7 @@
                 <w:noProof/>
                 <w:webHidden/>
               </w:rPr>
-              <w:t>3</w:t>
+              <w:t>8</w:t>
             </w:r>
             <w:r>
               <w:rPr>
@@ -1031,7 +1030,7 @@
                 <w:noProof/>
                 <w:webHidden/>
               </w:rPr>
-              <w:t>3</w:t>
+              <w:t>9</w:t>
             </w:r>
             <w:r>
               <w:rPr>
@@ -1067,17 +1066,25 @@
         </w:rPr>
         <w:br w:type="page"/>
       </w:r>
+      <w:bookmarkStart w:id="0" w:name="_GoBack"/>
+      <w:bookmarkEnd w:id="0"/>
     </w:p>
     <w:p>
       <w:pPr>
         <w:pStyle w:val="Titre1"/>
-      </w:pPr>
-      <w:bookmarkStart w:id="0" w:name="_Toc447040452"/>
-      <w:r>
+        <w:rPr>
+          <w:lang w:val="fr-CA"/>
+        </w:rPr>
+      </w:pPr>
+      <w:bookmarkStart w:id="1" w:name="_Toc447040452"/>
+      <w:r>
+        <w:rPr>
+          <w:lang w:val="fr-CA"/>
+        </w:rPr>
         <w:lastRenderedPageBreak/>
         <w:t>Introduction</w:t>
       </w:r>
-      <w:bookmarkEnd w:id="0"/>
+      <w:bookmarkEnd w:id="1"/>
     </w:p>
     <w:p>
       <w:pPr>
@@ -1088,16 +1095,35 @@
     </w:p>
     <w:p>
       <w:pPr>
+        <w:spacing w:after="200" w:line="276" w:lineRule="auto"/>
+        <w:rPr>
+          <w:rFonts w:asciiTheme="majorHAnsi" w:eastAsiaTheme="majorEastAsia" w:hAnsiTheme="majorHAnsi" w:cstheme="majorBidi"/>
+          <w:color w:val="365F91" w:themeColor="accent1" w:themeShade="BF"/>
+          <w:sz w:val="32"/>
+          <w:szCs w:val="32"/>
+          <w:lang w:val="fr-CA"/>
+        </w:rPr>
+      </w:pPr>
+      <w:bookmarkStart w:id="2" w:name="_Toc447040453"/>
+      <w:r>
+        <w:rPr>
+          <w:lang w:val="fr-CA"/>
+        </w:rPr>
+        <w:br w:type="page"/>
+      </w:r>
+    </w:p>
+    <w:p>
+      <w:pPr>
         <w:pStyle w:val="Titre1"/>
         <w:rPr>
           <w:lang w:val="fr-CA"/>
         </w:rPr>
       </w:pPr>
-      <w:bookmarkStart w:id="1" w:name="_Toc447040453"/>
-      <w:r>
-        <w:rPr>
-          <w:lang w:val="fr-CA"/>
-        </w:rPr>
+      <w:r>
+        <w:rPr>
+          <w:lang w:val="fr-CA"/>
+        </w:rPr>
+        <w:lastRenderedPageBreak/>
         <w:t xml:space="preserve">Description du </w:t>
       </w:r>
       <w:r>
@@ -1106,7 +1132,7 @@
         </w:rPr>
         <w:t>sujet</w:t>
       </w:r>
-      <w:bookmarkEnd w:id="1"/>
+      <w:bookmarkEnd w:id="2"/>
     </w:p>
     <w:p>
       <w:pPr>
@@ -1126,21 +1152,7 @@
         <w:rPr>
           <w:lang w:val="fr-CA"/>
         </w:rPr>
-        <w:t xml:space="preserve">Schéma </w:t>
-      </w:r>
-      <w:r>
-        <w:rPr>
-          <w:lang w:val="fr-CA"/>
-        </w:rPr>
-        <w:t>c</w:t>
-      </w:r>
-      <w:bookmarkStart w:id="2" w:name="_GoBack"/>
-      <w:bookmarkEnd w:id="2"/>
-      <w:r>
-        <w:rPr>
-          <w:lang w:val="fr-CA"/>
-        </w:rPr>
-        <w:t>onceptuel</w:t>
+        <w:t>Schéma conceptuel</w:t>
       </w:r>
     </w:p>
     <w:p>
@@ -1216,14 +1228,7 @@
         <w:rPr>
           <w:lang w:val="fr-CA"/>
         </w:rPr>
-        <w:lastRenderedPageBreak/>
-        <w:t xml:space="preserve">Explication du </w:t>
-      </w:r>
-      <w:r>
-        <w:rPr>
-          <w:lang w:val="fr-CA"/>
-        </w:rPr>
-        <w:t>problème à résoudre</w:t>
+        <w:t>Explication du problème à résoudre</w:t>
       </w:r>
     </w:p>
     <w:p>
@@ -1245,7 +1250,14 @@
         <w:rPr>
           <w:lang w:val="fr-FR"/>
         </w:rPr>
-        <w:t>Le problème à résoudre est de définir quels moyens seront utilisés (transport, paiement, logement) par une personne  qui voyage d’un point A à un point B en fonction des critères suivants : distance qui sépare les deux points, si la personne est riche ou pauvre, si elle possède une auto, si elle possède le téléphone et la durée du voyage.</w:t>
+        <w:t xml:space="preserve">Le problème à résoudre est de définir quels moyens seront utilisés (transport, paiement, logement) par une personne  qui voyage d’un point A à un point B en fonction des critères suivants : </w:t>
+      </w:r>
+      <w:r>
+        <w:rPr>
+          <w:lang w:val="fr-FR"/>
+        </w:rPr>
+        <w:lastRenderedPageBreak/>
+        <w:t>distance qui sépare les deux points, si la personne est riche ou pauvre, si elle possède une auto, si elle possède le téléphone et la durée du voyage.</w:t>
       </w:r>
     </w:p>
     <w:p>
@@ -1268,13 +1280,7 @@
         <w:rPr>
           <w:lang w:val="fr-CA"/>
         </w:rPr>
-        <w:t xml:space="preserve">Base de </w:t>
-      </w:r>
-      <w:r>
-        <w:rPr>
-          <w:lang w:val="fr-CA"/>
-        </w:rPr>
-        <w:t>connaissances</w:t>
+        <w:t>Base de connaissances</w:t>
       </w:r>
     </w:p>
     <w:p>
@@ -2207,6 +2213,20 @@
     </w:p>
     <w:p>
       <w:pPr>
+        <w:spacing w:after="200" w:line="276" w:lineRule="auto"/>
+        <w:rPr>
+          <w:lang w:val="fr-FR"/>
+        </w:rPr>
+      </w:pPr>
+      <w:r>
+        <w:rPr>
+          <w:lang w:val="fr-FR"/>
+        </w:rPr>
+        <w:br w:type="page"/>
+      </w:r>
+    </w:p>
+    <w:p>
+      <w:pPr>
         <w:pStyle w:val="Titre1"/>
         <w:rPr>
           <w:lang w:val="fr-CA"/>
@@ -2217,22 +2237,1258 @@
         <w:rPr>
           <w:lang w:val="fr-CA"/>
         </w:rPr>
+        <w:lastRenderedPageBreak/>
         <w:t>Validation</w:t>
       </w:r>
       <w:bookmarkEnd w:id="3"/>
     </w:p>
     <w:p>
       <w:pPr>
+        <w:jc w:val="both"/>
+        <w:rPr>
+          <w:lang w:val="fr-CA"/>
+        </w:rPr>
+      </w:pPr>
+    </w:p>
+    <w:p>
+      <w:pPr>
+        <w:jc w:val="both"/>
+        <w:rPr>
+          <w:rFonts w:eastAsia="Times New Roman" w:cs="Courier New"/>
+          <w:lang w:val="fr-CA" w:eastAsia="fr-CA"/>
+        </w:rPr>
+      </w:pPr>
+      <w:r>
+        <w:rPr>
+          <w:rFonts w:eastAsia="Times New Roman" w:cs="Courier New"/>
+          <w:lang w:val="fr-CA" w:eastAsia="fr-CA"/>
+        </w:rPr>
+        <w:t>Nous avons testé plusi</w:t>
+      </w:r>
+      <w:r>
+        <w:rPr>
+          <w:rFonts w:eastAsia="Times New Roman" w:cs="Courier New"/>
+          <w:lang w:val="fr-CA" w:eastAsia="fr-CA"/>
+        </w:rPr>
+        <w:t xml:space="preserve">eurs cas. Le premier cas par chaînage </w:t>
+      </w:r>
+      <w:r>
+        <w:rPr>
+          <w:rFonts w:eastAsia="Times New Roman" w:cs="Courier New"/>
+          <w:lang w:val="fr-CA" w:eastAsia="fr-CA"/>
+        </w:rPr>
+        <w:t>a</w:t>
+      </w:r>
+      <w:r>
+        <w:rPr>
+          <w:rFonts w:eastAsia="Times New Roman" w:cs="Courier New"/>
+          <w:lang w:val="fr-CA" w:eastAsia="fr-CA"/>
+        </w:rPr>
+        <w:t xml:space="preserve">vant permet d’ajouter des faits </w:t>
+      </w:r>
+      <w:r>
+        <w:rPr>
+          <w:rFonts w:eastAsia="Times New Roman" w:cs="Courier New"/>
+          <w:lang w:val="fr-CA" w:eastAsia="fr-CA"/>
+        </w:rPr>
+        <w:t>manquants à la pile.</w:t>
+      </w:r>
+    </w:p>
+    <w:p>
+      <w:pPr>
+        <w:jc w:val="both"/>
+        <w:rPr>
+          <w:rFonts w:eastAsia="Times New Roman" w:cs="Courier New"/>
+          <w:lang w:val="fr-CA" w:eastAsia="fr-CA"/>
+        </w:rPr>
+      </w:pPr>
+      <w:proofErr w:type="gramStart"/>
+      <w:r>
+        <w:rPr>
+          <w:rFonts w:eastAsia="Times New Roman" w:cs="Courier New"/>
+          <w:lang w:val="fr-CA" w:eastAsia="fr-CA"/>
+        </w:rPr>
+        <w:t>fait(</w:t>
+      </w:r>
+      <w:proofErr w:type="gramEnd"/>
+      <w:r>
+        <w:rPr>
+          <w:rFonts w:eastAsia="Times New Roman" w:cs="Courier New"/>
+          <w:lang w:val="fr-CA" w:eastAsia="fr-CA"/>
+        </w:rPr>
+        <w:t xml:space="preserve"> distance(petite) ).</w:t>
+      </w:r>
+    </w:p>
+    <w:p>
+      <w:pPr>
+        <w:jc w:val="both"/>
+        <w:rPr>
+          <w:rFonts w:eastAsia="Times New Roman" w:cs="Courier New"/>
+          <w:lang w:val="fr-CA" w:eastAsia="fr-CA"/>
+        </w:rPr>
+      </w:pPr>
+      <w:proofErr w:type="gramStart"/>
+      <w:r>
+        <w:rPr>
+          <w:rFonts w:eastAsia="Times New Roman" w:cs="Courier New"/>
+          <w:lang w:val="fr-CA" w:eastAsia="fr-CA"/>
+        </w:rPr>
+        <w:t>fait(</w:t>
+      </w:r>
+      <w:proofErr w:type="gramEnd"/>
+      <w:r>
+        <w:rPr>
+          <w:rFonts w:eastAsia="Times New Roman" w:cs="Courier New"/>
+          <w:lang w:val="fr-CA" w:eastAsia="fr-CA"/>
+        </w:rPr>
+        <w:t xml:space="preserve"> </w:t>
+      </w:r>
+      <w:proofErr w:type="spellStart"/>
+      <w:r>
+        <w:rPr>
+          <w:rFonts w:eastAsia="Times New Roman" w:cs="Courier New"/>
+          <w:lang w:val="fr-CA" w:eastAsia="fr-CA"/>
+        </w:rPr>
+        <w:t>duree</w:t>
+      </w:r>
+      <w:proofErr w:type="spellEnd"/>
+      <w:r>
+        <w:rPr>
+          <w:rFonts w:eastAsia="Times New Roman" w:cs="Courier New"/>
+          <w:lang w:val="fr-CA" w:eastAsia="fr-CA"/>
+        </w:rPr>
+        <w:t>(courte) )</w:t>
+      </w:r>
+      <w:r>
+        <w:rPr>
+          <w:rFonts w:eastAsia="Times New Roman" w:cs="Courier New"/>
+          <w:lang w:val="fr-CA" w:eastAsia="fr-CA"/>
+        </w:rPr>
+        <w:t>.</w:t>
+      </w:r>
+    </w:p>
+    <w:p>
+      <w:pPr>
+        <w:jc w:val="both"/>
+        <w:rPr>
+          <w:rFonts w:eastAsia="Times New Roman" w:cs="Courier New"/>
+          <w:lang w:val="fr-CA" w:eastAsia="fr-CA"/>
+        </w:rPr>
+      </w:pPr>
+    </w:p>
+    <w:p>
+      <w:pPr>
+        <w:jc w:val="both"/>
+        <w:rPr>
+          <w:rFonts w:eastAsia="Times New Roman" w:cs="Courier New"/>
+          <w:lang w:val="fr-CA" w:eastAsia="fr-CA"/>
+        </w:rPr>
+      </w:pPr>
+      <w:r>
+        <w:rPr>
+          <w:rFonts w:eastAsia="Times New Roman" w:cs="Courier New"/>
+          <w:lang w:val="fr-CA" w:eastAsia="fr-CA"/>
+        </w:rPr>
+        <w:t>?-</w:t>
+      </w:r>
+      <w:proofErr w:type="spellStart"/>
+      <w:r>
+        <w:rPr>
+          <w:rFonts w:eastAsia="Times New Roman" w:cs="Courier New"/>
+          <w:lang w:val="fr-CA" w:eastAsia="fr-CA"/>
+        </w:rPr>
+        <w:t>ch_avant</w:t>
+      </w:r>
+      <w:proofErr w:type="spellEnd"/>
+      <w:r>
+        <w:rPr>
+          <w:rFonts w:eastAsia="Times New Roman" w:cs="Courier New"/>
+          <w:lang w:val="fr-CA" w:eastAsia="fr-CA"/>
+        </w:rPr>
+        <w:t>.</w:t>
+      </w:r>
+    </w:p>
+    <w:p>
+      <w:pPr>
+        <w:jc w:val="both"/>
+        <w:rPr>
+          <w:rFonts w:eastAsia="Times New Roman" w:cs="Courier New"/>
+          <w:lang w:val="fr-CA" w:eastAsia="fr-CA"/>
+        </w:rPr>
+      </w:pPr>
+      <w:r>
+        <w:rPr>
+          <w:rFonts w:eastAsia="Times New Roman" w:cs="Courier New"/>
+          <w:lang w:val="fr-CA" w:eastAsia="fr-CA"/>
+        </w:rPr>
+        <w:t xml:space="preserve">nouveau fait : </w:t>
+      </w:r>
+      <w:proofErr w:type="spellStart"/>
+      <w:proofErr w:type="gramStart"/>
+      <w:r>
+        <w:rPr>
+          <w:rFonts w:eastAsia="Times New Roman" w:cs="Courier New"/>
+          <w:lang w:val="fr-CA" w:eastAsia="fr-CA"/>
+        </w:rPr>
+        <w:t>deplacement</w:t>
+      </w:r>
+      <w:proofErr w:type="spellEnd"/>
+      <w:r>
+        <w:rPr>
+          <w:rFonts w:eastAsia="Times New Roman" w:cs="Courier New"/>
+          <w:lang w:val="fr-CA" w:eastAsia="fr-CA"/>
+        </w:rPr>
+        <w:t>(</w:t>
+      </w:r>
+      <w:proofErr w:type="gramEnd"/>
+      <w:r>
+        <w:rPr>
+          <w:rFonts w:eastAsia="Times New Roman" w:cs="Courier New"/>
+          <w:lang w:val="fr-CA" w:eastAsia="fr-CA"/>
+        </w:rPr>
+        <w:t>pied)</w:t>
+      </w:r>
+    </w:p>
+    <w:p>
+      <w:pPr>
+        <w:jc w:val="both"/>
+        <w:rPr>
+          <w:rFonts w:eastAsia="Times New Roman" w:cs="Courier New"/>
+          <w:lang w:val="fr-CA" w:eastAsia="fr-CA"/>
+        </w:rPr>
+      </w:pPr>
+      <w:r>
+        <w:rPr>
+          <w:rFonts w:eastAsia="Times New Roman" w:cs="Courier New"/>
+          <w:lang w:val="fr-CA" w:eastAsia="fr-CA"/>
+        </w:rPr>
+        <w:t xml:space="preserve">nouveau fait : </w:t>
+      </w:r>
+      <w:proofErr w:type="gramStart"/>
+      <w:r>
+        <w:rPr>
+          <w:rFonts w:eastAsia="Times New Roman" w:cs="Courier New"/>
+          <w:lang w:val="fr-CA" w:eastAsia="fr-CA"/>
+        </w:rPr>
+        <w:t>logement(</w:t>
+      </w:r>
+      <w:proofErr w:type="gramEnd"/>
+      <w:r>
+        <w:rPr>
+          <w:rFonts w:eastAsia="Times New Roman" w:cs="Courier New"/>
+          <w:lang w:val="fr-CA" w:eastAsia="fr-CA"/>
+        </w:rPr>
+        <w:t>faux)</w:t>
+      </w:r>
+    </w:p>
+    <w:p>
+      <w:pPr>
+        <w:jc w:val="both"/>
+        <w:rPr>
+          <w:rFonts w:eastAsia="Times New Roman" w:cs="Courier New"/>
+          <w:lang w:val="fr-CA" w:eastAsia="fr-CA"/>
+        </w:rPr>
+      </w:pPr>
+      <w:r>
+        <w:rPr>
+          <w:rFonts w:eastAsia="Times New Roman" w:cs="Courier New"/>
+          <w:lang w:val="fr-CA" w:eastAsia="fr-CA"/>
+        </w:rPr>
+        <w:t xml:space="preserve">nouveau fait : </w:t>
+      </w:r>
+      <w:proofErr w:type="spellStart"/>
+      <w:proofErr w:type="gramStart"/>
+      <w:r>
+        <w:rPr>
+          <w:rFonts w:eastAsia="Times New Roman" w:cs="Courier New"/>
+          <w:lang w:val="fr-CA" w:eastAsia="fr-CA"/>
+        </w:rPr>
+        <w:t>reservation</w:t>
+      </w:r>
+      <w:proofErr w:type="spellEnd"/>
+      <w:r>
+        <w:rPr>
+          <w:rFonts w:eastAsia="Times New Roman" w:cs="Courier New"/>
+          <w:lang w:val="fr-CA" w:eastAsia="fr-CA"/>
+        </w:rPr>
+        <w:t>(</w:t>
+      </w:r>
+      <w:proofErr w:type="gramEnd"/>
+      <w:r>
+        <w:rPr>
+          <w:rFonts w:eastAsia="Times New Roman" w:cs="Courier New"/>
+          <w:lang w:val="fr-CA" w:eastAsia="fr-CA"/>
+        </w:rPr>
+        <w:t>nulle)</w:t>
+      </w:r>
+    </w:p>
+    <w:p>
+      <w:pPr>
+        <w:jc w:val="both"/>
+        <w:rPr>
+          <w:rFonts w:eastAsia="Times New Roman" w:cs="Courier New"/>
+          <w:lang w:val="fr-CA" w:eastAsia="fr-CA"/>
+        </w:rPr>
+      </w:pPr>
+      <w:r>
+        <w:rPr>
+          <w:rFonts w:eastAsia="Times New Roman" w:cs="Courier New"/>
+          <w:lang w:val="fr-CA" w:eastAsia="fr-CA"/>
+        </w:rPr>
+        <w:t xml:space="preserve"> La BC est saturée</w:t>
+      </w:r>
+    </w:p>
+    <w:p>
+      <w:pPr>
+        <w:jc w:val="both"/>
+        <w:rPr>
+          <w:rFonts w:eastAsia="Times New Roman" w:cs="Courier New"/>
+          <w:lang w:val="fr-CA" w:eastAsia="fr-CA"/>
+        </w:rPr>
+      </w:pPr>
+      <w:proofErr w:type="spellStart"/>
+      <w:proofErr w:type="gramStart"/>
+      <w:r>
+        <w:rPr>
+          <w:rFonts w:eastAsia="Times New Roman" w:cs="Courier New"/>
+          <w:lang w:val="fr-CA" w:eastAsia="fr-CA"/>
+        </w:rPr>
+        <w:t>true</w:t>
+      </w:r>
+      <w:proofErr w:type="spellEnd"/>
+      <w:proofErr w:type="gramEnd"/>
+      <w:r>
+        <w:rPr>
+          <w:rFonts w:eastAsia="Times New Roman" w:cs="Courier New"/>
+          <w:lang w:val="fr-CA" w:eastAsia="fr-CA"/>
+        </w:rPr>
+        <w:t>.</w:t>
+      </w:r>
+    </w:p>
+    <w:p>
+      <w:pPr>
+        <w:jc w:val="both"/>
+        <w:rPr>
+          <w:rFonts w:eastAsia="Times New Roman" w:cs="Courier New"/>
+          <w:lang w:val="fr-CA" w:eastAsia="fr-CA"/>
+        </w:rPr>
+      </w:pPr>
+    </w:p>
+    <w:p>
+      <w:pPr>
+        <w:jc w:val="both"/>
+        <w:rPr>
+          <w:rFonts w:eastAsia="Times New Roman" w:cs="Courier New"/>
+          <w:lang w:val="fr-CA" w:eastAsia="fr-CA"/>
+        </w:rPr>
+      </w:pPr>
+      <w:r>
+        <w:rPr>
+          <w:rFonts w:eastAsia="Times New Roman" w:cs="Courier New"/>
+          <w:lang w:val="fr-CA" w:eastAsia="fr-CA"/>
+        </w:rPr>
+        <w:t xml:space="preserve">Un autre exemple avec les faits suivant permet de tester </w:t>
+      </w:r>
+      <w:r>
+        <w:rPr>
+          <w:rFonts w:eastAsia="Times New Roman" w:cs="Courier New"/>
+          <w:lang w:val="fr-CA" w:eastAsia="fr-CA"/>
+        </w:rPr>
+        <w:t xml:space="preserve">le </w:t>
+      </w:r>
+      <w:r>
+        <w:rPr>
+          <w:rFonts w:eastAsia="Times New Roman" w:cs="Courier New"/>
+          <w:lang w:val="fr-CA" w:eastAsia="fr-CA"/>
+        </w:rPr>
+        <w:t>ch</w:t>
+      </w:r>
+      <w:r>
+        <w:rPr>
+          <w:rFonts w:eastAsia="Times New Roman" w:cs="Courier New"/>
+          <w:lang w:val="fr-CA" w:eastAsia="fr-CA"/>
+        </w:rPr>
+        <w:t>aînage arrière</w:t>
+      </w:r>
+      <w:r>
+        <w:rPr>
+          <w:rFonts w:eastAsia="Times New Roman" w:cs="Courier New"/>
+          <w:lang w:val="fr-CA" w:eastAsia="fr-CA"/>
+        </w:rPr>
+        <w:t>.</w:t>
+      </w:r>
+    </w:p>
+    <w:p>
+      <w:pPr>
+        <w:jc w:val="both"/>
+        <w:rPr>
+          <w:rFonts w:eastAsia="Times New Roman" w:cs="Courier New"/>
+          <w:lang w:val="fr-CA" w:eastAsia="fr-CA"/>
+        </w:rPr>
+      </w:pPr>
+      <w:proofErr w:type="gramStart"/>
+      <w:r>
+        <w:rPr>
+          <w:rFonts w:eastAsia="Times New Roman" w:cs="Courier New"/>
+          <w:lang w:val="fr-CA" w:eastAsia="fr-CA"/>
+        </w:rPr>
+        <w:t>fait(</w:t>
+      </w:r>
+      <w:proofErr w:type="gramEnd"/>
+      <w:r>
+        <w:rPr>
+          <w:rFonts w:eastAsia="Times New Roman" w:cs="Courier New"/>
+          <w:lang w:val="fr-CA" w:eastAsia="fr-CA"/>
+        </w:rPr>
+        <w:t xml:space="preserve"> distance(petite) ).</w:t>
+      </w:r>
+    </w:p>
+    <w:p>
+      <w:pPr>
+        <w:jc w:val="both"/>
+        <w:rPr>
+          <w:rFonts w:eastAsia="Times New Roman" w:cs="Courier New"/>
+          <w:lang w:val="fr-CA" w:eastAsia="fr-CA"/>
+        </w:rPr>
+      </w:pPr>
+      <w:proofErr w:type="gramStart"/>
+      <w:r>
+        <w:rPr>
+          <w:rFonts w:eastAsia="Times New Roman" w:cs="Courier New"/>
+          <w:lang w:val="fr-CA" w:eastAsia="fr-CA"/>
+        </w:rPr>
+        <w:t>fait(</w:t>
+      </w:r>
+      <w:proofErr w:type="gramEnd"/>
+      <w:r>
+        <w:rPr>
+          <w:rFonts w:eastAsia="Times New Roman" w:cs="Courier New"/>
+          <w:lang w:val="fr-CA" w:eastAsia="fr-CA"/>
+        </w:rPr>
+        <w:t xml:space="preserve"> </w:t>
+      </w:r>
+      <w:proofErr w:type="spellStart"/>
+      <w:r>
+        <w:rPr>
+          <w:rFonts w:eastAsia="Times New Roman" w:cs="Courier New"/>
+          <w:lang w:val="fr-CA" w:eastAsia="fr-CA"/>
+        </w:rPr>
+        <w:t>duree</w:t>
+      </w:r>
+      <w:proofErr w:type="spellEnd"/>
+      <w:r>
+        <w:rPr>
+          <w:rFonts w:eastAsia="Times New Roman" w:cs="Courier New"/>
+          <w:lang w:val="fr-CA" w:eastAsia="fr-CA"/>
+        </w:rPr>
+        <w:t>(longue) ).</w:t>
+      </w:r>
+    </w:p>
+    <w:p>
+      <w:pPr>
+        <w:jc w:val="both"/>
+        <w:rPr>
+          <w:rFonts w:eastAsia="Times New Roman" w:cs="Courier New"/>
+          <w:lang w:val="fr-CA" w:eastAsia="fr-CA"/>
+        </w:rPr>
+      </w:pPr>
+      <w:proofErr w:type="gramStart"/>
+      <w:r>
+        <w:rPr>
+          <w:rFonts w:eastAsia="Times New Roman" w:cs="Courier New"/>
+          <w:lang w:val="fr-CA" w:eastAsia="fr-CA"/>
+        </w:rPr>
+        <w:t>fait(</w:t>
+      </w:r>
+      <w:proofErr w:type="gramEnd"/>
+      <w:r>
+        <w:rPr>
+          <w:rFonts w:eastAsia="Times New Roman" w:cs="Courier New"/>
+          <w:lang w:val="fr-CA" w:eastAsia="fr-CA"/>
+        </w:rPr>
+        <w:t xml:space="preserve"> voyageur(riche)).</w:t>
+      </w:r>
+    </w:p>
+    <w:p>
+      <w:pPr>
+        <w:jc w:val="both"/>
+        <w:rPr>
+          <w:rFonts w:eastAsia="Times New Roman" w:cs="Courier New"/>
+          <w:lang w:val="fr-CA" w:eastAsia="fr-CA"/>
+        </w:rPr>
+      </w:pPr>
+    </w:p>
+    <w:p>
+      <w:pPr>
+        <w:jc w:val="both"/>
+        <w:rPr>
+          <w:rFonts w:eastAsia="Times New Roman" w:cs="Courier New"/>
+          <w:lang w:val="fr-CA" w:eastAsia="fr-CA"/>
+        </w:rPr>
+      </w:pPr>
+      <w:r>
+        <w:rPr>
+          <w:rFonts w:eastAsia="Times New Roman" w:cs="Courier New"/>
+          <w:lang w:val="fr-CA" w:eastAsia="fr-CA"/>
+        </w:rPr>
+        <w:t xml:space="preserve">?- </w:t>
+      </w:r>
+      <w:proofErr w:type="spellStart"/>
+      <w:r>
+        <w:rPr>
+          <w:rFonts w:eastAsia="Times New Roman" w:cs="Courier New"/>
+          <w:lang w:val="fr-CA" w:eastAsia="fr-CA"/>
+        </w:rPr>
+        <w:t>ch_</w:t>
+      </w:r>
+      <w:proofErr w:type="gramStart"/>
+      <w:r>
+        <w:rPr>
+          <w:rFonts w:eastAsia="Times New Roman" w:cs="Courier New"/>
+          <w:lang w:val="fr-CA" w:eastAsia="fr-CA"/>
+        </w:rPr>
+        <w:t>arriere</w:t>
+      </w:r>
+      <w:proofErr w:type="spellEnd"/>
+      <w:r>
+        <w:rPr>
+          <w:rFonts w:eastAsia="Times New Roman" w:cs="Courier New"/>
+          <w:lang w:val="fr-CA" w:eastAsia="fr-CA"/>
+        </w:rPr>
+        <w:t>(</w:t>
+      </w:r>
+      <w:proofErr w:type="spellStart"/>
+      <w:proofErr w:type="gramEnd"/>
+      <w:r>
+        <w:rPr>
+          <w:rFonts w:eastAsia="Times New Roman" w:cs="Courier New"/>
+          <w:lang w:val="fr-CA" w:eastAsia="fr-CA"/>
+        </w:rPr>
+        <w:t>reservation</w:t>
+      </w:r>
+      <w:proofErr w:type="spellEnd"/>
+      <w:r>
+        <w:rPr>
+          <w:rFonts w:eastAsia="Times New Roman" w:cs="Courier New"/>
+          <w:lang w:val="fr-CA" w:eastAsia="fr-CA"/>
+        </w:rPr>
+        <w:t>(X)).</w:t>
+      </w:r>
+    </w:p>
+    <w:p>
+      <w:pPr>
+        <w:jc w:val="both"/>
+        <w:rPr>
+          <w:rFonts w:eastAsia="Times New Roman" w:cs="Courier New"/>
+          <w:lang w:val="fr-CA" w:eastAsia="fr-CA"/>
+        </w:rPr>
+      </w:pPr>
+      <w:r>
+        <w:rPr>
+          <w:rFonts w:eastAsia="Times New Roman" w:cs="Courier New"/>
+          <w:lang w:val="fr-CA" w:eastAsia="fr-CA"/>
+        </w:rPr>
+        <w:t xml:space="preserve">X = </w:t>
+      </w:r>
+      <w:proofErr w:type="spellStart"/>
+      <w:proofErr w:type="gramStart"/>
+      <w:r>
+        <w:rPr>
+          <w:rFonts w:eastAsia="Times New Roman" w:cs="Courier New"/>
+          <w:lang w:val="fr-CA" w:eastAsia="fr-CA"/>
+        </w:rPr>
+        <w:t>hotel</w:t>
+      </w:r>
+      <w:proofErr w:type="spellEnd"/>
+      <w:r>
+        <w:rPr>
+          <w:rFonts w:eastAsia="Times New Roman" w:cs="Courier New"/>
+          <w:lang w:val="fr-CA" w:eastAsia="fr-CA"/>
+        </w:rPr>
+        <w:t xml:space="preserve"> .</w:t>
+      </w:r>
+      <w:proofErr w:type="gramEnd"/>
+    </w:p>
+    <w:p>
+      <w:pPr>
+        <w:jc w:val="both"/>
+        <w:rPr>
+          <w:rFonts w:eastAsia="Times New Roman" w:cs="Courier New"/>
+          <w:lang w:val="fr-CA" w:eastAsia="fr-CA"/>
+        </w:rPr>
+      </w:pPr>
+    </w:p>
+    <w:p>
+      <w:pPr>
+        <w:jc w:val="both"/>
+        <w:rPr>
+          <w:rFonts w:eastAsia="Times New Roman" w:cs="Courier New"/>
+          <w:lang w:val="fr-CA" w:eastAsia="fr-CA"/>
+        </w:rPr>
+      </w:pPr>
+      <w:r>
+        <w:rPr>
+          <w:rFonts w:eastAsia="Times New Roman" w:cs="Courier New"/>
+          <w:lang w:val="fr-CA" w:eastAsia="fr-CA"/>
+        </w:rPr>
+        <w:t>Avec l’exemple précédent, nous pouvons demander le type de déplacement à l’interpréteur.</w:t>
+      </w:r>
+    </w:p>
+    <w:p>
+      <w:pPr>
+        <w:jc w:val="both"/>
+        <w:rPr>
+          <w:rFonts w:eastAsia="Times New Roman" w:cs="Courier New"/>
+          <w:lang w:val="fr-CA" w:eastAsia="fr-CA"/>
+        </w:rPr>
+      </w:pPr>
+      <w:r>
+        <w:rPr>
+          <w:rFonts w:eastAsia="Times New Roman" w:cs="Courier New"/>
+          <w:lang w:val="fr-CA" w:eastAsia="fr-CA"/>
+        </w:rPr>
+        <w:t xml:space="preserve">?- </w:t>
+      </w:r>
+      <w:proofErr w:type="spellStart"/>
+      <w:r>
+        <w:rPr>
+          <w:rFonts w:eastAsia="Times New Roman" w:cs="Courier New"/>
+          <w:lang w:val="fr-CA" w:eastAsia="fr-CA"/>
+        </w:rPr>
+        <w:t>ch_</w:t>
+      </w:r>
+      <w:proofErr w:type="gramStart"/>
+      <w:r>
+        <w:rPr>
+          <w:rFonts w:eastAsia="Times New Roman" w:cs="Courier New"/>
+          <w:lang w:val="fr-CA" w:eastAsia="fr-CA"/>
+        </w:rPr>
+        <w:t>arriere</w:t>
+      </w:r>
+      <w:proofErr w:type="spellEnd"/>
+      <w:r>
+        <w:rPr>
+          <w:rFonts w:eastAsia="Times New Roman" w:cs="Courier New"/>
+          <w:lang w:val="fr-CA" w:eastAsia="fr-CA"/>
+        </w:rPr>
+        <w:t>(</w:t>
+      </w:r>
+      <w:proofErr w:type="spellStart"/>
+      <w:proofErr w:type="gramEnd"/>
+      <w:r>
+        <w:rPr>
+          <w:rFonts w:eastAsia="Times New Roman" w:cs="Courier New"/>
+          <w:lang w:val="fr-CA" w:eastAsia="fr-CA"/>
+        </w:rPr>
+        <w:t>deplacement</w:t>
+      </w:r>
+      <w:proofErr w:type="spellEnd"/>
+      <w:r>
+        <w:rPr>
+          <w:rFonts w:eastAsia="Times New Roman" w:cs="Courier New"/>
+          <w:lang w:val="fr-CA" w:eastAsia="fr-CA"/>
+        </w:rPr>
+        <w:t>(X)).</w:t>
+      </w:r>
+    </w:p>
+    <w:p>
+      <w:pPr>
+        <w:jc w:val="both"/>
+        <w:rPr>
+          <w:rFonts w:eastAsia="Times New Roman" w:cs="Courier New"/>
+          <w:lang w:val="fr-CA" w:eastAsia="fr-CA"/>
+        </w:rPr>
+      </w:pPr>
+      <w:r>
+        <w:rPr>
+          <w:rFonts w:eastAsia="Times New Roman" w:cs="Courier New"/>
+          <w:lang w:val="fr-CA" w:eastAsia="fr-CA"/>
+        </w:rPr>
+        <w:t xml:space="preserve">X = </w:t>
+      </w:r>
+      <w:proofErr w:type="gramStart"/>
+      <w:r>
+        <w:rPr>
+          <w:rFonts w:eastAsia="Times New Roman" w:cs="Courier New"/>
+          <w:lang w:val="fr-CA" w:eastAsia="fr-CA"/>
+        </w:rPr>
+        <w:t>pied .</w:t>
+      </w:r>
+      <w:proofErr w:type="gramEnd"/>
+    </w:p>
+    <w:p>
+      <w:pPr>
+        <w:jc w:val="both"/>
+        <w:rPr>
+          <w:rFonts w:eastAsia="Times New Roman" w:cs="Courier New"/>
+          <w:lang w:val="fr-CA" w:eastAsia="fr-CA"/>
+        </w:rPr>
+      </w:pPr>
+    </w:p>
+    <w:p>
+      <w:pPr>
+        <w:jc w:val="both"/>
+        <w:rPr>
+          <w:rFonts w:eastAsia="Times New Roman" w:cs="Courier New"/>
+          <w:lang w:val="fr-CA" w:eastAsia="fr-CA"/>
+        </w:rPr>
+      </w:pPr>
+      <w:r>
+        <w:rPr>
+          <w:rFonts w:eastAsia="Times New Roman" w:cs="Courier New"/>
+          <w:lang w:val="fr-CA" w:eastAsia="fr-CA"/>
+        </w:rPr>
+        <w:t>Prenons un nouvel exemple</w:t>
+      </w:r>
+      <w:r>
+        <w:rPr>
+          <w:rFonts w:eastAsia="Times New Roman" w:cs="Courier New"/>
+          <w:lang w:val="fr-CA" w:eastAsia="fr-CA"/>
+        </w:rPr>
+        <w:t xml:space="preserve"> </w:t>
+      </w:r>
+      <w:r>
+        <w:rPr>
+          <w:rFonts w:eastAsia="Times New Roman" w:cs="Courier New"/>
+          <w:lang w:val="fr-CA" w:eastAsia="fr-CA"/>
+        </w:rPr>
+        <w:t>pour l'auto avec:</w:t>
+      </w:r>
+    </w:p>
+    <w:p>
+      <w:pPr>
+        <w:jc w:val="both"/>
+        <w:rPr>
+          <w:rFonts w:eastAsia="Times New Roman" w:cs="Courier New"/>
+          <w:lang w:val="fr-CA" w:eastAsia="fr-CA"/>
+        </w:rPr>
+      </w:pPr>
+      <w:proofErr w:type="gramStart"/>
+      <w:r>
+        <w:rPr>
+          <w:rFonts w:eastAsia="Times New Roman" w:cs="Courier New"/>
+          <w:lang w:val="fr-CA" w:eastAsia="fr-CA"/>
+        </w:rPr>
+        <w:t>fait(</w:t>
+      </w:r>
+      <w:proofErr w:type="gramEnd"/>
+      <w:r>
+        <w:rPr>
+          <w:rFonts w:eastAsia="Times New Roman" w:cs="Courier New"/>
+          <w:lang w:val="fr-CA" w:eastAsia="fr-CA"/>
+        </w:rPr>
+        <w:t xml:space="preserve"> distance(moyenne) ).</w:t>
+      </w:r>
+    </w:p>
+    <w:p>
+      <w:pPr>
+        <w:jc w:val="both"/>
+        <w:rPr>
+          <w:rFonts w:eastAsia="Times New Roman" w:cs="Courier New"/>
+          <w:lang w:val="fr-CA" w:eastAsia="fr-CA"/>
+        </w:rPr>
+      </w:pPr>
+      <w:proofErr w:type="gramStart"/>
+      <w:r>
+        <w:rPr>
+          <w:rFonts w:eastAsia="Times New Roman" w:cs="Courier New"/>
+          <w:lang w:val="fr-CA" w:eastAsia="fr-CA"/>
+        </w:rPr>
+        <w:t>fait(</w:t>
+      </w:r>
+      <w:proofErr w:type="gramEnd"/>
+      <w:r>
+        <w:rPr>
+          <w:rFonts w:eastAsia="Times New Roman" w:cs="Courier New"/>
+          <w:lang w:val="fr-CA" w:eastAsia="fr-CA"/>
+        </w:rPr>
+        <w:t xml:space="preserve"> </w:t>
+      </w:r>
+      <w:proofErr w:type="spellStart"/>
+      <w:r>
+        <w:rPr>
+          <w:rFonts w:eastAsia="Times New Roman" w:cs="Courier New"/>
+          <w:lang w:val="fr-CA" w:eastAsia="fr-CA"/>
+        </w:rPr>
+        <w:t>possede_auto</w:t>
+      </w:r>
+      <w:proofErr w:type="spellEnd"/>
+      <w:r>
+        <w:rPr>
+          <w:rFonts w:eastAsia="Times New Roman" w:cs="Courier New"/>
+          <w:lang w:val="fr-CA" w:eastAsia="fr-CA"/>
+        </w:rPr>
+        <w:t>(vrai) ).</w:t>
+      </w:r>
+    </w:p>
+    <w:p>
+      <w:pPr>
+        <w:jc w:val="both"/>
+        <w:rPr>
+          <w:rFonts w:eastAsia="Times New Roman" w:cs="Courier New"/>
+          <w:lang w:val="fr-CA" w:eastAsia="fr-CA"/>
+        </w:rPr>
+      </w:pPr>
+    </w:p>
+    <w:p>
+      <w:pPr>
+        <w:jc w:val="both"/>
+        <w:rPr>
+          <w:rFonts w:eastAsia="Times New Roman" w:cs="Courier New"/>
+          <w:lang w:val="fr-CA" w:eastAsia="fr-CA"/>
+        </w:rPr>
+      </w:pPr>
+      <w:r>
+        <w:rPr>
+          <w:rFonts w:eastAsia="Times New Roman" w:cs="Courier New"/>
+          <w:lang w:val="fr-CA" w:eastAsia="fr-CA"/>
+        </w:rPr>
+        <w:t>?-</w:t>
+      </w:r>
+      <w:proofErr w:type="spellStart"/>
+      <w:r>
+        <w:rPr>
+          <w:rFonts w:eastAsia="Times New Roman" w:cs="Courier New"/>
+          <w:lang w:val="fr-CA" w:eastAsia="fr-CA"/>
+        </w:rPr>
+        <w:t>ch_</w:t>
+      </w:r>
+      <w:proofErr w:type="gramStart"/>
+      <w:r>
+        <w:rPr>
+          <w:rFonts w:eastAsia="Times New Roman" w:cs="Courier New"/>
+          <w:lang w:val="fr-CA" w:eastAsia="fr-CA"/>
+        </w:rPr>
+        <w:t>arriere</w:t>
+      </w:r>
+      <w:proofErr w:type="spellEnd"/>
+      <w:r>
+        <w:rPr>
+          <w:rFonts w:eastAsia="Times New Roman" w:cs="Courier New"/>
+          <w:lang w:val="fr-CA" w:eastAsia="fr-CA"/>
+        </w:rPr>
+        <w:t>(</w:t>
+      </w:r>
+      <w:proofErr w:type="spellStart"/>
+      <w:proofErr w:type="gramEnd"/>
+      <w:r>
+        <w:rPr>
+          <w:rFonts w:eastAsia="Times New Roman" w:cs="Courier New"/>
+          <w:lang w:val="fr-CA" w:eastAsia="fr-CA"/>
+        </w:rPr>
+        <w:t>deplacement</w:t>
+      </w:r>
+      <w:proofErr w:type="spellEnd"/>
+      <w:r>
+        <w:rPr>
+          <w:rFonts w:eastAsia="Times New Roman" w:cs="Courier New"/>
+          <w:lang w:val="fr-CA" w:eastAsia="fr-CA"/>
+        </w:rPr>
+        <w:t>(X)).</w:t>
+      </w:r>
+    </w:p>
+    <w:p>
+      <w:pPr>
+        <w:jc w:val="both"/>
+        <w:rPr>
+          <w:rFonts w:eastAsia="Times New Roman" w:cs="Courier New"/>
+          <w:lang w:val="fr-CA" w:eastAsia="fr-CA"/>
+        </w:rPr>
+      </w:pPr>
+      <w:r>
+        <w:rPr>
+          <w:rFonts w:eastAsia="Times New Roman" w:cs="Courier New"/>
+          <w:lang w:val="fr-CA" w:eastAsia="fr-CA"/>
+        </w:rPr>
+        <w:lastRenderedPageBreak/>
+        <w:t>X= auto.</w:t>
+      </w:r>
+    </w:p>
+    <w:p>
+      <w:pPr>
+        <w:jc w:val="both"/>
+        <w:rPr>
+          <w:rFonts w:eastAsia="Times New Roman" w:cs="Courier New"/>
+          <w:lang w:val="fr-CA" w:eastAsia="fr-CA"/>
+        </w:rPr>
+      </w:pPr>
+    </w:p>
+    <w:p>
+      <w:pPr>
+        <w:jc w:val="both"/>
+        <w:rPr>
+          <w:rFonts w:eastAsia="Times New Roman" w:cs="Courier New"/>
+          <w:lang w:val="fr-CA" w:eastAsia="fr-CA"/>
+        </w:rPr>
+      </w:pPr>
+      <w:r>
+        <w:rPr>
+          <w:rFonts w:eastAsia="Times New Roman" w:cs="Courier New"/>
+          <w:lang w:val="fr-CA" w:eastAsia="fr-CA"/>
+        </w:rPr>
+        <w:t>Un autre exemple permet d'illustrer la situation avec le train:</w:t>
+      </w:r>
+    </w:p>
+    <w:p>
+      <w:pPr>
+        <w:jc w:val="both"/>
+        <w:rPr>
+          <w:rFonts w:eastAsia="Times New Roman" w:cs="Courier New"/>
+          <w:lang w:val="fr-CA" w:eastAsia="fr-CA"/>
+        </w:rPr>
+      </w:pPr>
+      <w:proofErr w:type="gramStart"/>
+      <w:r>
+        <w:rPr>
+          <w:rFonts w:eastAsia="Times New Roman" w:cs="Courier New"/>
+          <w:lang w:val="fr-CA" w:eastAsia="fr-CA"/>
+        </w:rPr>
+        <w:t>fait(</w:t>
+      </w:r>
+      <w:proofErr w:type="gramEnd"/>
+      <w:r>
+        <w:rPr>
+          <w:rFonts w:eastAsia="Times New Roman" w:cs="Courier New"/>
+          <w:lang w:val="fr-CA" w:eastAsia="fr-CA"/>
+        </w:rPr>
+        <w:t xml:space="preserve"> distance(moyenne) ).</w:t>
+      </w:r>
+    </w:p>
+    <w:p>
+      <w:pPr>
+        <w:jc w:val="both"/>
+        <w:rPr>
+          <w:rFonts w:eastAsia="Times New Roman" w:cs="Courier New"/>
+          <w:lang w:val="fr-CA" w:eastAsia="fr-CA"/>
+        </w:rPr>
+      </w:pPr>
+      <w:proofErr w:type="gramStart"/>
+      <w:r>
+        <w:rPr>
+          <w:rFonts w:eastAsia="Times New Roman" w:cs="Courier New"/>
+          <w:lang w:val="fr-CA" w:eastAsia="fr-CA"/>
+        </w:rPr>
+        <w:t>fait(</w:t>
+      </w:r>
+      <w:proofErr w:type="gramEnd"/>
+      <w:r>
+        <w:rPr>
+          <w:rFonts w:eastAsia="Times New Roman" w:cs="Courier New"/>
+          <w:lang w:val="fr-CA" w:eastAsia="fr-CA"/>
+        </w:rPr>
+        <w:t xml:space="preserve"> </w:t>
+      </w:r>
+      <w:proofErr w:type="spellStart"/>
+      <w:r>
+        <w:rPr>
+          <w:rFonts w:eastAsia="Times New Roman" w:cs="Courier New"/>
+          <w:lang w:val="fr-CA" w:eastAsia="fr-CA"/>
+        </w:rPr>
+        <w:t>possede_auto</w:t>
+      </w:r>
+      <w:proofErr w:type="spellEnd"/>
+      <w:r>
+        <w:rPr>
+          <w:rFonts w:eastAsia="Times New Roman" w:cs="Courier New"/>
+          <w:lang w:val="fr-CA" w:eastAsia="fr-CA"/>
+        </w:rPr>
+        <w:t>(faux) ).</w:t>
+      </w:r>
+    </w:p>
+    <w:p>
+      <w:pPr>
+        <w:jc w:val="both"/>
+        <w:rPr>
+          <w:rFonts w:eastAsia="Times New Roman" w:cs="Courier New"/>
+          <w:lang w:val="fr-CA" w:eastAsia="fr-CA"/>
+        </w:rPr>
+      </w:pPr>
+    </w:p>
+    <w:p>
+      <w:pPr>
+        <w:jc w:val="both"/>
+        <w:rPr>
+          <w:rFonts w:eastAsia="Times New Roman" w:cs="Courier New"/>
+          <w:lang w:val="fr-CA" w:eastAsia="fr-CA"/>
+        </w:rPr>
+      </w:pPr>
+      <w:r>
+        <w:rPr>
+          <w:rFonts w:eastAsia="Times New Roman" w:cs="Courier New"/>
+          <w:lang w:val="fr-CA" w:eastAsia="fr-CA"/>
+        </w:rPr>
+        <w:t>?-</w:t>
+      </w:r>
+      <w:proofErr w:type="spellStart"/>
+      <w:r>
+        <w:rPr>
+          <w:rFonts w:eastAsia="Times New Roman" w:cs="Courier New"/>
+          <w:lang w:val="fr-CA" w:eastAsia="fr-CA"/>
+        </w:rPr>
+        <w:t>ch_</w:t>
+      </w:r>
+      <w:proofErr w:type="gramStart"/>
+      <w:r>
+        <w:rPr>
+          <w:rFonts w:eastAsia="Times New Roman" w:cs="Courier New"/>
+          <w:lang w:val="fr-CA" w:eastAsia="fr-CA"/>
+        </w:rPr>
+        <w:t>arriere</w:t>
+      </w:r>
+      <w:proofErr w:type="spellEnd"/>
+      <w:r>
+        <w:rPr>
+          <w:rFonts w:eastAsia="Times New Roman" w:cs="Courier New"/>
+          <w:lang w:val="fr-CA" w:eastAsia="fr-CA"/>
+        </w:rPr>
+        <w:t>(</w:t>
+      </w:r>
+      <w:proofErr w:type="spellStart"/>
+      <w:proofErr w:type="gramEnd"/>
+      <w:r>
+        <w:rPr>
+          <w:rFonts w:eastAsia="Times New Roman" w:cs="Courier New"/>
+          <w:lang w:val="fr-CA" w:eastAsia="fr-CA"/>
+        </w:rPr>
+        <w:t>deplacement</w:t>
+      </w:r>
+      <w:proofErr w:type="spellEnd"/>
+      <w:r>
+        <w:rPr>
+          <w:rFonts w:eastAsia="Times New Roman" w:cs="Courier New"/>
+          <w:lang w:val="fr-CA" w:eastAsia="fr-CA"/>
+        </w:rPr>
+        <w:t>(X)).</w:t>
+      </w:r>
+    </w:p>
+    <w:p>
+      <w:pPr>
+        <w:jc w:val="both"/>
+        <w:rPr>
+          <w:rFonts w:eastAsia="Times New Roman" w:cs="Courier New"/>
+          <w:lang w:val="fr-CA" w:eastAsia="fr-CA"/>
+        </w:rPr>
+      </w:pPr>
+      <w:r>
+        <w:rPr>
+          <w:rFonts w:eastAsia="Times New Roman" w:cs="Courier New"/>
+          <w:lang w:val="fr-CA" w:eastAsia="fr-CA"/>
+        </w:rPr>
+        <w:t>X= train.</w:t>
+      </w:r>
+    </w:p>
+    <w:p>
+      <w:pPr>
+        <w:jc w:val="both"/>
+        <w:rPr>
+          <w:rFonts w:eastAsia="Times New Roman" w:cs="Courier New"/>
+          <w:lang w:val="fr-CA" w:eastAsia="fr-CA"/>
+        </w:rPr>
+      </w:pPr>
+    </w:p>
+    <w:p>
+      <w:pPr>
+        <w:jc w:val="both"/>
+        <w:rPr>
+          <w:rFonts w:eastAsia="Times New Roman" w:cs="Courier New"/>
+          <w:lang w:val="fr-CA" w:eastAsia="fr-CA"/>
+        </w:rPr>
+      </w:pPr>
+      <w:r>
+        <w:rPr>
+          <w:rFonts w:eastAsia="Times New Roman" w:cs="Courier New"/>
+          <w:lang w:val="fr-CA" w:eastAsia="fr-CA"/>
+        </w:rPr>
+        <w:t>Voici un exemple où l'avion est privilégié:</w:t>
+      </w:r>
+    </w:p>
+    <w:p>
+      <w:pPr>
+        <w:jc w:val="both"/>
+        <w:rPr>
+          <w:rFonts w:eastAsia="Times New Roman" w:cs="Courier New"/>
+          <w:lang w:val="fr-CA" w:eastAsia="fr-CA"/>
+        </w:rPr>
+      </w:pPr>
+      <w:proofErr w:type="gramStart"/>
+      <w:r>
+        <w:rPr>
+          <w:rFonts w:eastAsia="Times New Roman" w:cs="Courier New"/>
+          <w:lang w:val="fr-CA" w:eastAsia="fr-CA"/>
+        </w:rPr>
+        <w:t>fait(</w:t>
+      </w:r>
+      <w:proofErr w:type="gramEnd"/>
+      <w:r>
+        <w:rPr>
+          <w:rFonts w:eastAsia="Times New Roman" w:cs="Courier New"/>
+          <w:lang w:val="fr-CA" w:eastAsia="fr-CA"/>
+        </w:rPr>
+        <w:t xml:space="preserve"> distance(longue) ).</w:t>
+      </w:r>
+    </w:p>
+    <w:p>
+      <w:pPr>
+        <w:jc w:val="both"/>
+        <w:rPr>
+          <w:rFonts w:eastAsia="Times New Roman" w:cs="Courier New"/>
+          <w:lang w:val="fr-CA" w:eastAsia="fr-CA"/>
+        </w:rPr>
+      </w:pPr>
+      <w:proofErr w:type="gramStart"/>
+      <w:r>
+        <w:rPr>
+          <w:rFonts w:eastAsia="Times New Roman" w:cs="Courier New"/>
+          <w:lang w:val="fr-CA" w:eastAsia="fr-CA"/>
+        </w:rPr>
+        <w:t>fait(</w:t>
+      </w:r>
+      <w:proofErr w:type="gramEnd"/>
+      <w:r>
+        <w:rPr>
+          <w:rFonts w:eastAsia="Times New Roman" w:cs="Courier New"/>
+          <w:lang w:val="fr-CA" w:eastAsia="fr-CA"/>
+        </w:rPr>
+        <w:t xml:space="preserve"> </w:t>
+      </w:r>
+      <w:proofErr w:type="spellStart"/>
+      <w:r>
+        <w:rPr>
+          <w:rFonts w:eastAsia="Times New Roman" w:cs="Courier New"/>
+          <w:lang w:val="fr-CA" w:eastAsia="fr-CA"/>
+        </w:rPr>
+        <w:t>possede_auto</w:t>
+      </w:r>
+      <w:proofErr w:type="spellEnd"/>
+      <w:r>
+        <w:rPr>
+          <w:rFonts w:eastAsia="Times New Roman" w:cs="Courier New"/>
+          <w:lang w:val="fr-CA" w:eastAsia="fr-CA"/>
+        </w:rPr>
+        <w:t>(faux) ).</w:t>
+      </w:r>
+    </w:p>
+    <w:p>
+      <w:pPr>
+        <w:jc w:val="both"/>
+        <w:rPr>
+          <w:rFonts w:eastAsia="Times New Roman" w:cs="Courier New"/>
+          <w:lang w:val="fr-CA" w:eastAsia="fr-CA"/>
+        </w:rPr>
+      </w:pPr>
+    </w:p>
+    <w:p>
+      <w:pPr>
+        <w:jc w:val="both"/>
+        <w:rPr>
+          <w:rFonts w:eastAsia="Times New Roman" w:cs="Courier New"/>
+          <w:lang w:val="fr-CA" w:eastAsia="fr-CA"/>
+        </w:rPr>
+      </w:pPr>
+      <w:r>
+        <w:rPr>
+          <w:rFonts w:eastAsia="Times New Roman" w:cs="Courier New"/>
+          <w:lang w:val="fr-CA" w:eastAsia="fr-CA"/>
+        </w:rPr>
+        <w:t>?-</w:t>
+      </w:r>
+      <w:proofErr w:type="spellStart"/>
+      <w:r>
+        <w:rPr>
+          <w:rFonts w:eastAsia="Times New Roman" w:cs="Courier New"/>
+          <w:lang w:val="fr-CA" w:eastAsia="fr-CA"/>
+        </w:rPr>
+        <w:t>ch_</w:t>
+      </w:r>
+      <w:proofErr w:type="gramStart"/>
+      <w:r>
+        <w:rPr>
+          <w:rFonts w:eastAsia="Times New Roman" w:cs="Courier New"/>
+          <w:lang w:val="fr-CA" w:eastAsia="fr-CA"/>
+        </w:rPr>
+        <w:t>arriere</w:t>
+      </w:r>
+      <w:proofErr w:type="spellEnd"/>
+      <w:r>
+        <w:rPr>
+          <w:rFonts w:eastAsia="Times New Roman" w:cs="Courier New"/>
+          <w:lang w:val="fr-CA" w:eastAsia="fr-CA"/>
+        </w:rPr>
+        <w:t>(</w:t>
+      </w:r>
+      <w:proofErr w:type="spellStart"/>
+      <w:proofErr w:type="gramEnd"/>
+      <w:r>
+        <w:rPr>
+          <w:rFonts w:eastAsia="Times New Roman" w:cs="Courier New"/>
+          <w:lang w:val="fr-CA" w:eastAsia="fr-CA"/>
+        </w:rPr>
+        <w:t>deplacement</w:t>
+      </w:r>
+      <w:proofErr w:type="spellEnd"/>
+      <w:r>
+        <w:rPr>
+          <w:rFonts w:eastAsia="Times New Roman" w:cs="Courier New"/>
+          <w:lang w:val="fr-CA" w:eastAsia="fr-CA"/>
+        </w:rPr>
+        <w:t>(X)).</w:t>
+      </w:r>
+    </w:p>
+    <w:p>
+      <w:pPr>
+        <w:jc w:val="both"/>
+        <w:rPr>
+          <w:rFonts w:eastAsia="Times New Roman" w:cs="Courier New"/>
+          <w:lang w:val="fr-CA" w:eastAsia="fr-CA"/>
+        </w:rPr>
+      </w:pPr>
+      <w:r>
+        <w:rPr>
+          <w:rFonts w:eastAsia="Times New Roman" w:cs="Courier New"/>
+          <w:lang w:val="fr-CA" w:eastAsia="fr-CA"/>
+        </w:rPr>
+        <w:t>X= avion.</w:t>
+      </w:r>
+    </w:p>
+    <w:p>
+      <w:pPr>
+        <w:jc w:val="both"/>
+        <w:rPr>
+          <w:lang w:val="fr-CA"/>
+        </w:rPr>
+      </w:pPr>
+    </w:p>
+    <w:p>
+      <w:pPr>
+        <w:spacing w:after="200" w:line="276" w:lineRule="auto"/>
+        <w:rPr>
+          <w:rFonts w:asciiTheme="majorHAnsi" w:eastAsiaTheme="majorEastAsia" w:hAnsiTheme="majorHAnsi" w:cstheme="majorBidi"/>
+          <w:color w:val="365F91" w:themeColor="accent1" w:themeShade="BF"/>
+          <w:sz w:val="32"/>
+          <w:szCs w:val="32"/>
+          <w:lang w:val="fr-FR"/>
+        </w:rPr>
+      </w:pPr>
+      <w:bookmarkStart w:id="4" w:name="_Toc447040455"/>
+      <w:r>
+        <w:rPr>
+          <w:lang w:val="fr-FR"/>
+        </w:rPr>
+        <w:br w:type="page"/>
+      </w:r>
+    </w:p>
+    <w:p>
+      <w:pPr>
         <w:pStyle w:val="Titre1"/>
         <w:rPr>
           <w:lang w:val="fr-FR"/>
         </w:rPr>
       </w:pPr>
-      <w:bookmarkStart w:id="4" w:name="_Toc447040455"/>
       <w:r>
         <w:rPr>
           <w:lang w:val="fr-FR"/>
         </w:rPr>
+        <w:lastRenderedPageBreak/>
         <w:t xml:space="preserve">Bilan de </w:t>
       </w:r>
       <w:r>
@@ -2245,26 +3501,70 @@
     </w:p>
     <w:p>
       <w:pPr>
+        <w:spacing w:after="200" w:line="276" w:lineRule="auto"/>
+        <w:rPr>
+          <w:rFonts w:asciiTheme="majorHAnsi" w:eastAsiaTheme="majorEastAsia" w:hAnsiTheme="majorHAnsi" w:cstheme="majorBidi"/>
+          <w:color w:val="365F91" w:themeColor="accent1" w:themeShade="BF"/>
+          <w:sz w:val="32"/>
+          <w:szCs w:val="32"/>
+          <w:lang w:val="fr-CA"/>
+        </w:rPr>
+      </w:pPr>
+      <w:bookmarkStart w:id="5" w:name="_Toc447040456"/>
+      <w:r>
+        <w:rPr>
+          <w:lang w:val="fr-CA"/>
+        </w:rPr>
+        <w:br w:type="page"/>
+      </w:r>
+    </w:p>
+    <w:p>
+      <w:pPr>
         <w:pStyle w:val="Titre1"/>
-      </w:pPr>
-      <w:bookmarkStart w:id="5" w:name="_Toc447040456"/>
-      <w:r>
+        <w:rPr>
+          <w:lang w:val="fr-CA"/>
+        </w:rPr>
+      </w:pPr>
+      <w:r>
+        <w:rPr>
+          <w:lang w:val="fr-CA"/>
+        </w:rPr>
+        <w:lastRenderedPageBreak/>
         <w:t>Conclusion</w:t>
       </w:r>
       <w:bookmarkEnd w:id="5"/>
     </w:p>
     <w:p>
       <w:pPr>
+        <w:spacing w:after="200" w:line="276" w:lineRule="auto"/>
+        <w:rPr>
+          <w:rFonts w:asciiTheme="majorHAnsi" w:eastAsiaTheme="majorEastAsia" w:hAnsiTheme="majorHAnsi" w:cstheme="majorBidi"/>
+          <w:color w:val="365F91" w:themeColor="accent1" w:themeShade="BF"/>
+          <w:sz w:val="32"/>
+          <w:szCs w:val="32"/>
+          <w:lang w:val="fr-CA"/>
+        </w:rPr>
+      </w:pPr>
+      <w:bookmarkStart w:id="6" w:name="_Toc447040457"/>
+      <w:r>
+        <w:rPr>
+          <w:lang w:val="fr-CA"/>
+        </w:rPr>
+        <w:br w:type="page"/>
+      </w:r>
+    </w:p>
+    <w:p>
+      <w:pPr>
         <w:pStyle w:val="Titre1"/>
         <w:rPr>
           <w:lang w:val="fr-CA"/>
         </w:rPr>
       </w:pPr>
-      <w:bookmarkStart w:id="6" w:name="_Toc447040457"/>
-      <w:r>
-        <w:rPr>
-          <w:lang w:val="fr-CA"/>
-        </w:rPr>
+      <w:r>
+        <w:rPr>
+          <w:lang w:val="fr-CA"/>
+        </w:rPr>
+        <w:lastRenderedPageBreak/>
         <w:t>Bibliographie</w:t>
       </w:r>
       <w:bookmarkEnd w:id="6"/>
@@ -2344,7 +3644,7 @@
             <w:noProof/>
             <w:lang w:val="fr-FR"/>
           </w:rPr>
-          <w:t>3</w:t>
+          <w:t>6</w:t>
         </w:r>
         <w:r>
           <w:fldChar w:fldCharType="end"/>
@@ -3062,6 +4362,56 @@
       <w:lang w:val="en-US"/>
     </w:rPr>
   </w:style>
+  <w:style w:type="paragraph" w:styleId="PrformatHTML">
+    <w:name w:val="HTML Preformatted"/>
+    <w:basedOn w:val="Normal"/>
+    <w:link w:val="PrformatHTMLCar"/>
+    <w:uiPriority w:val="99"/>
+    <w:semiHidden/>
+    <w:unhideWhenUsed/>
+    <w:rsid w:val="00B00126"/>
+    <w:pPr>
+      <w:tabs>
+        <w:tab w:val="left" w:pos="916"/>
+        <w:tab w:val="left" w:pos="1832"/>
+        <w:tab w:val="left" w:pos="2748"/>
+        <w:tab w:val="left" w:pos="3664"/>
+        <w:tab w:val="left" w:pos="4580"/>
+        <w:tab w:val="left" w:pos="5496"/>
+        <w:tab w:val="left" w:pos="6412"/>
+        <w:tab w:val="left" w:pos="7328"/>
+        <w:tab w:val="left" w:pos="8244"/>
+        <w:tab w:val="left" w:pos="9160"/>
+        <w:tab w:val="left" w:pos="10076"/>
+        <w:tab w:val="left" w:pos="10992"/>
+        <w:tab w:val="left" w:pos="11908"/>
+        <w:tab w:val="left" w:pos="12824"/>
+        <w:tab w:val="left" w:pos="13740"/>
+        <w:tab w:val="left" w:pos="14656"/>
+      </w:tabs>
+      <w:spacing w:after="0" w:line="240" w:lineRule="auto"/>
+    </w:pPr>
+    <w:rPr>
+      <w:rFonts w:ascii="Courier New" w:eastAsia="Times New Roman" w:hAnsi="Courier New" w:cs="Courier New"/>
+      <w:sz w:val="20"/>
+      <w:szCs w:val="20"/>
+      <w:lang w:val="fr-CA" w:eastAsia="fr-CA"/>
+    </w:rPr>
+  </w:style>
+  <w:style w:type="character" w:customStyle="1" w:styleId="PrformatHTMLCar">
+    <w:name w:val="Préformaté HTML Car"/>
+    <w:basedOn w:val="Policepardfaut"/>
+    <w:link w:val="PrformatHTML"/>
+    <w:uiPriority w:val="99"/>
+    <w:semiHidden/>
+    <w:rsid w:val="00B00126"/>
+    <w:rPr>
+      <w:rFonts w:ascii="Courier New" w:eastAsia="Times New Roman" w:hAnsi="Courier New" w:cs="Courier New"/>
+      <w:sz w:val="20"/>
+      <w:szCs w:val="20"/>
+      <w:lang w:val="fr-CA" w:eastAsia="fr-CA"/>
+    </w:rPr>
+  </w:style>
 </w:styles>
 </file>
 
@@ -3355,7 +4705,7 @@
 </file>
 
 <file path=customXml/itemProps1.xml><?xml version="1.0" encoding="utf-8"?>
-<ds:datastoreItem xmlns:ds="http://schemas.openxmlformats.org/officeDocument/2006/customXml" ds:itemID="{7DCDDC55-CDFA-4A8A-8AD3-52D1A81C275F}">
+<ds:datastoreItem xmlns:ds="http://schemas.openxmlformats.org/officeDocument/2006/customXml" ds:itemID="{42774F58-2165-4C38-A873-675954351581}">
   <ds:schemaRefs>
     <ds:schemaRef ds:uri="http://schemas.openxmlformats.org/officeDocument/2006/bibliography"/>
   </ds:schemaRefs>

</xml_diff>

<commit_message>
add small intro and conclu
</commit_message>
<xml_diff>
--- a/tp3/TP3_IFT2003.docx
+++ b/tp3/TP3_IFT2003.docx
@@ -1066,8 +1066,6 @@
         </w:rPr>
         <w:br w:type="page"/>
       </w:r>
-      <w:bookmarkStart w:id="0" w:name="_GoBack"/>
-      <w:bookmarkEnd w:id="0"/>
     </w:p>
     <w:p>
       <w:pPr>
@@ -1076,7 +1074,7 @@
           <w:lang w:val="fr-CA"/>
         </w:rPr>
       </w:pPr>
-      <w:bookmarkStart w:id="1" w:name="_Toc447040452"/>
+      <w:bookmarkStart w:id="0" w:name="_Toc447040452"/>
       <w:r>
         <w:rPr>
           <w:lang w:val="fr-CA"/>
@@ -1084,7 +1082,129 @@
         <w:lastRenderedPageBreak/>
         <w:t>Introduction</w:t>
       </w:r>
-      <w:bookmarkEnd w:id="1"/>
+      <w:bookmarkEnd w:id="0"/>
+    </w:p>
+    <w:p>
+      <w:pPr>
+        <w:jc w:val="both"/>
+        <w:rPr>
+          <w:lang w:val="fr-CA"/>
+        </w:rPr>
+      </w:pPr>
+    </w:p>
+    <w:p>
+      <w:pPr>
+        <w:jc w:val="both"/>
+        <w:rPr>
+          <w:rFonts w:ascii="Calibri" w:hAnsi="Calibri" w:cs="Calibri"/>
+          <w:lang w:val="fr-FR"/>
+        </w:rPr>
+      </w:pPr>
+      <w:r>
+        <w:rPr>
+          <w:rFonts w:ascii="Calibri" w:hAnsi="Calibri" w:cs="Calibri"/>
+          <w:lang w:val="fr-FR"/>
+        </w:rPr>
+        <w:tab/>
+      </w:r>
+      <w:r>
+        <w:rPr>
+          <w:rFonts w:ascii="Calibri" w:hAnsi="Calibri" w:cs="Calibri"/>
+          <w:lang w:val="fr-FR"/>
+        </w:rPr>
+        <w:t xml:space="preserve">L’intelligence artificielle est un domaine très vaste. Il existe plusieurs manières de résoudre des problèmes. Le </w:t>
+      </w:r>
+      <w:r>
+        <w:rPr>
+          <w:rFonts w:ascii="Calibri" w:hAnsi="Calibri" w:cs="Calibri"/>
+          <w:lang w:val="fr-FR"/>
+        </w:rPr>
+        <w:t>système</w:t>
+      </w:r>
+      <w:r>
+        <w:rPr>
+          <w:rFonts w:ascii="Calibri" w:hAnsi="Calibri" w:cs="Calibri"/>
+          <w:lang w:val="fr-FR"/>
+        </w:rPr>
+        <w:t xml:space="preserve"> à base de connaissances, aussi connu sous le nom de système expert, est un outil capable de reproduire les mécanismes cognitifs d'un expert, dans un domaine pa</w:t>
+      </w:r>
+      <w:r>
+        <w:rPr>
+          <w:rFonts w:ascii="Calibri" w:hAnsi="Calibri" w:cs="Calibri"/>
+          <w:lang w:val="fr-FR"/>
+        </w:rPr>
+        <w:t>rticulier</w:t>
+      </w:r>
+      <w:r>
+        <w:rPr>
+          <w:rStyle w:val="Appelnotedebasdep"/>
+          <w:rFonts w:ascii="Calibri" w:hAnsi="Calibri" w:cs="Calibri"/>
+          <w:lang w:val="fr-FR"/>
+        </w:rPr>
+        <w:footnoteReference w:id="1"/>
+      </w:r>
+      <w:r>
+        <w:rPr>
+          <w:rFonts w:ascii="Calibri" w:hAnsi="Calibri" w:cs="Calibri"/>
+          <w:lang w:val="fr-FR"/>
+        </w:rPr>
+        <w:t>.</w:t>
+      </w:r>
+    </w:p>
+    <w:p>
+      <w:pPr>
+        <w:jc w:val="both"/>
+        <w:rPr>
+          <w:rFonts w:ascii="Calibri" w:hAnsi="Calibri" w:cs="Calibri"/>
+          <w:lang w:val="fr-FR"/>
+        </w:rPr>
+      </w:pPr>
+      <w:r>
+        <w:rPr>
+          <w:rFonts w:ascii="Calibri" w:hAnsi="Calibri" w:cs="Calibri"/>
+          <w:lang w:val="fr-FR"/>
+        </w:rPr>
+        <w:tab/>
+        <w:t>Le systè</w:t>
+      </w:r>
+      <w:r>
+        <w:rPr>
+          <w:rFonts w:ascii="Calibri" w:hAnsi="Calibri" w:cs="Calibri"/>
+          <w:lang w:val="fr-FR"/>
+        </w:rPr>
+        <w:t xml:space="preserve">me à base de connaissances que nous avons pris pour ce travail est un système de voyage simplifié. Ce système se base principalement sur la distance pour </w:t>
+      </w:r>
+      <w:r>
+        <w:rPr>
+          <w:rFonts w:ascii="Calibri" w:hAnsi="Calibri" w:cs="Calibri"/>
+          <w:lang w:val="fr-FR"/>
+        </w:rPr>
+        <w:t xml:space="preserve">choisir son mode de transport. </w:t>
+      </w:r>
+    </w:p>
+    <w:p>
+      <w:pPr>
+        <w:ind w:firstLine="708"/>
+        <w:jc w:val="both"/>
+        <w:rPr>
+          <w:rFonts w:ascii="Calibri" w:hAnsi="Calibri" w:cs="Calibri"/>
+          <w:lang w:val="fr-FR"/>
+        </w:rPr>
+      </w:pPr>
+      <w:r>
+        <w:rPr>
+          <w:rFonts w:ascii="Calibri" w:hAnsi="Calibri" w:cs="Calibri"/>
+          <w:lang w:val="fr-FR"/>
+        </w:rPr>
+        <w:t>Nous ferons alors une description du sujet pour par la suite développer le système. Ensuite, une validation et un bilan</w:t>
+      </w:r>
+      <w:r>
+        <w:rPr>
+          <w:rFonts w:ascii="Calibri" w:hAnsi="Calibri" w:cs="Calibri"/>
+          <w:lang w:val="fr-FR"/>
+        </w:rPr>
+        <w:t xml:space="preserve"> de l'expérimentation sera faite.</w:t>
+      </w:r>
     </w:p>
     <w:p>
       <w:pPr>
@@ -1104,7 +1224,7 @@
           <w:lang w:val="fr-CA"/>
         </w:rPr>
       </w:pPr>
-      <w:bookmarkStart w:id="2" w:name="_Toc447040453"/>
+      <w:bookmarkStart w:id="1" w:name="_Toc447040453"/>
       <w:r>
         <w:rPr>
           <w:lang w:val="fr-CA"/>
@@ -1132,7 +1252,7 @@
         </w:rPr>
         <w:t>sujet</w:t>
       </w:r>
-      <w:bookmarkEnd w:id="2"/>
+      <w:bookmarkEnd w:id="1"/>
     </w:p>
     <w:p>
       <w:pPr>
@@ -2232,7 +2352,7 @@
           <w:lang w:val="fr-CA"/>
         </w:rPr>
       </w:pPr>
-      <w:bookmarkStart w:id="3" w:name="_Toc447040454"/>
+      <w:bookmarkStart w:id="2" w:name="_Toc447040454"/>
       <w:r>
         <w:rPr>
           <w:lang w:val="fr-CA"/>
@@ -2240,7 +2360,7 @@
         <w:lastRenderedPageBreak/>
         <w:t>Validation</w:t>
       </w:r>
-      <w:bookmarkEnd w:id="3"/>
+      <w:bookmarkEnd w:id="2"/>
     </w:p>
     <w:p>
       <w:pPr>
@@ -3469,7 +3589,7 @@
           <w:lang w:val="fr-FR"/>
         </w:rPr>
       </w:pPr>
-      <w:bookmarkStart w:id="4" w:name="_Toc447040455"/>
+      <w:bookmarkStart w:id="3" w:name="_Toc447040455"/>
       <w:r>
         <w:rPr>
           <w:lang w:val="fr-FR"/>
@@ -3497,7 +3617,7 @@
         </w:rPr>
         <w:t>l’expérimentation</w:t>
       </w:r>
-      <w:bookmarkEnd w:id="4"/>
+      <w:bookmarkEnd w:id="3"/>
     </w:p>
     <w:p>
       <w:pPr>
@@ -3510,7 +3630,7 @@
           <w:lang w:val="fr-CA"/>
         </w:rPr>
       </w:pPr>
-      <w:bookmarkStart w:id="5" w:name="_Toc447040456"/>
+      <w:bookmarkStart w:id="4" w:name="_Toc447040456"/>
       <w:r>
         <w:rPr>
           <w:lang w:val="fr-CA"/>
@@ -3532,7 +3652,69 @@
         <w:lastRenderedPageBreak/>
         <w:t>Conclusion</w:t>
       </w:r>
-      <w:bookmarkEnd w:id="5"/>
+      <w:bookmarkEnd w:id="4"/>
+    </w:p>
+    <w:p>
+      <w:pPr>
+        <w:rPr>
+          <w:lang w:val="fr-CA"/>
+        </w:rPr>
+      </w:pPr>
+    </w:p>
+    <w:p>
+      <w:pPr>
+        <w:ind w:firstLine="708"/>
+        <w:jc w:val="both"/>
+        <w:rPr>
+          <w:lang w:val="fr-FR"/>
+        </w:rPr>
+      </w:pPr>
+      <w:bookmarkStart w:id="5" w:name="_Toc447040457"/>
+      <w:r>
+        <w:rPr>
+          <w:rFonts w:ascii="Calibri" w:hAnsi="Calibri" w:cs="Calibri"/>
+          <w:lang w:val="fr-FR"/>
+        </w:rPr>
+        <w:t xml:space="preserve">En conclusion, notre expérimentation a été un succès. Nous avons </w:t>
+      </w:r>
+      <w:bookmarkStart w:id="6" w:name="_GoBack"/>
+      <w:bookmarkEnd w:id="6"/>
+      <w:r>
+        <w:rPr>
+          <w:lang w:val="fr-FR"/>
+        </w:rPr>
+        <w:t>expérimenté</w:t>
+      </w:r>
+      <w:r>
+        <w:rPr>
+          <w:lang w:val="fr-FR"/>
+        </w:rPr>
+        <w:t xml:space="preserve"> la conception des systèmes à base de connaissances, utiliser une coquille de système à base de connaissances, analyser les limites de la conception des systèmes à base de connaissances. </w:t>
+      </w:r>
+    </w:p>
+    <w:p>
+      <w:pPr>
+        <w:ind w:firstLine="708"/>
+        <w:jc w:val="both"/>
+        <w:rPr>
+          <w:rFonts w:ascii="Calibri" w:hAnsi="Calibri" w:cs="Calibri"/>
+          <w:lang w:val="fr-FR"/>
+        </w:rPr>
+      </w:pPr>
+      <w:r>
+        <w:rPr>
+          <w:lang w:val="fr-FR"/>
+        </w:rPr>
+        <w:t>Il pourrait être intéressant d'expérimenter avec ce système à l'aide de d'autres systèmes à bases de connaissances.</w:t>
+      </w:r>
+    </w:p>
+    <w:p>
+      <w:pPr>
+        <w:spacing w:after="200" w:line="276" w:lineRule="auto"/>
+        <w:rPr>
+          <w:lang w:val="fr-FR"/>
+        </w:rPr>
+      </w:pPr>
     </w:p>
     <w:p>
       <w:pPr>
@@ -3545,7 +3727,6 @@
           <w:lang w:val="fr-CA"/>
         </w:rPr>
       </w:pPr>
-      <w:bookmarkStart w:id="6" w:name="_Toc447040457"/>
       <w:r>
         <w:rPr>
           <w:lang w:val="fr-CA"/>
@@ -3567,17 +3748,68 @@
         <w:lastRenderedPageBreak/>
         <w:t>Bibliographie</w:t>
       </w:r>
-      <w:bookmarkEnd w:id="6"/>
-    </w:p>
-    <w:p>
-      <w:pPr>
-        <w:rPr>
-          <w:lang w:val="fr-CA"/>
-        </w:rPr>
-      </w:pPr>
+      <w:bookmarkEnd w:id="5"/>
+    </w:p>
+    <w:p>
+      <w:pPr>
+        <w:rPr>
+          <w:lang w:val="fr-CA"/>
+        </w:rPr>
+      </w:pPr>
+      <w:r>
+        <w:rPr>
+          <w:lang w:val="fr-CA"/>
+        </w:rPr>
+        <w:t>Wikip</w:t>
+      </w:r>
+      <w:r>
+        <w:rPr>
+          <w:lang w:val="fr-CA"/>
+        </w:rPr>
+        <w:t>é</w:t>
+      </w:r>
+      <w:r>
+        <w:rPr>
+          <w:lang w:val="fr-CA"/>
+        </w:rPr>
+        <w:t xml:space="preserve">dia. [En ligne]. </w:t>
+      </w:r>
+      <w:hyperlink r:id="rId8" w:history="1">
+        <w:r>
+          <w:rPr>
+            <w:rStyle w:val="Lienhypertexte"/>
+            <w:lang w:val="fr-CA"/>
+          </w:rPr>
+          <w:t>https://fr.wikipedia.org/wiki/Syst%C3%A8me_expert</w:t>
+        </w:r>
+      </w:hyperlink>
+      <w:r>
+        <w:rPr>
+          <w:lang w:val="fr-CA"/>
+        </w:rPr>
+        <w:t xml:space="preserve"> </w:t>
+      </w:r>
+      <w:r>
+        <w:rPr>
+          <w:lang w:val="fr-CA"/>
+        </w:rPr>
+        <w:t xml:space="preserve">(Page consultée le </w:t>
+      </w:r>
+      <w:r>
+        <w:rPr>
+          <w:lang w:val="fr-CA"/>
+        </w:rPr>
+        <w:t xml:space="preserve">31 mars </w:t>
+      </w:r>
+      <w:r>
+        <w:rPr>
+          <w:lang w:val="fr-CA"/>
+        </w:rPr>
+        <w:t>2016)</w:t>
+      </w:r>
     </w:p>
     <w:sectPr>
-      <w:footerReference w:type="default" r:id="rId8"/>
+      <w:footerReference w:type="default" r:id="rId9"/>
       <w:pgSz w:w="11906" w:h="16838"/>
       <w:pgMar w:top="1417" w:right="1417" w:bottom="1417" w:left="1417" w:header="708" w:footer="708" w:gutter="0"/>
       <w:pgNumType w:start="0"/>
@@ -3624,6 +3856,7 @@
         <w:docPartUnique/>
       </w:docPartObj>
     </w:sdtPr>
+    <w:sdtEndPr/>
     <w:sdtContent>
       <w:p>
         <w:pPr>
@@ -3644,7 +3877,7 @@
             <w:noProof/>
             <w:lang w:val="fr-FR"/>
           </w:rPr>
-          <w:t>6</w:t>
+          <w:t>9</w:t>
         </w:r>
         <w:r>
           <w:fldChar w:fldCharType="end"/>
@@ -3679,6 +3912,93 @@
       </w:pPr>
       <w:r>
         <w:continuationSeparator/>
+      </w:r>
+    </w:p>
+  </w:footnote>
+  <w:footnote w:id="1">
+    <w:p>
+      <w:pPr>
+        <w:pStyle w:val="Notedebasdepage"/>
+        <w:rPr>
+          <w:lang w:val="fr-CA"/>
+        </w:rPr>
+      </w:pPr>
+      <w:r>
+        <w:rPr>
+          <w:rStyle w:val="Appelnotedebasdep"/>
+        </w:rPr>
+        <w:footnoteRef/>
+      </w:r>
+      <w:r>
+        <w:rPr>
+          <w:lang w:val="fr-CA"/>
+        </w:rPr>
+        <w:t xml:space="preserve"> </w:t>
+      </w:r>
+      <w:r>
+        <w:rPr>
+          <w:lang w:val="fr-CA"/>
+        </w:rPr>
+        <w:t>Wikip</w:t>
+      </w:r>
+      <w:r>
+        <w:rPr>
+          <w:lang w:val="fr-CA"/>
+        </w:rPr>
+        <w:t>é</w:t>
+      </w:r>
+      <w:r>
+        <w:rPr>
+          <w:lang w:val="fr-CA"/>
+        </w:rPr>
+        <w:t xml:space="preserve">dia. [En ligne]. </w:t>
+      </w:r>
+      <w:hyperlink r:id="rId1" w:history="1">
+        <w:r>
+          <w:rPr>
+            <w:rStyle w:val="Lienhypertexte"/>
+            <w:lang w:val="fr-CA"/>
+          </w:rPr>
+          <w:t>https://fr.wikipedia.org/wiki/Syst%C3%A8me_e</w:t>
+        </w:r>
+        <w:r>
+          <w:rPr>
+            <w:rStyle w:val="Lienhypertexte"/>
+            <w:lang w:val="fr-CA"/>
+          </w:rPr>
+          <w:t>x</w:t>
+        </w:r>
+        <w:r>
+          <w:rPr>
+            <w:rStyle w:val="Lienhypertexte"/>
+            <w:lang w:val="fr-CA"/>
+          </w:rPr>
+          <w:t>pert</w:t>
+        </w:r>
+      </w:hyperlink>
+      <w:r>
+        <w:rPr>
+          <w:lang w:val="fr-CA"/>
+        </w:rPr>
+        <w:t xml:space="preserve"> </w:t>
+      </w:r>
+      <w:r>
+        <w:rPr>
+          <w:lang w:val="fr-CA"/>
+        </w:rPr>
+        <w:t xml:space="preserve">(Page consultée le </w:t>
+      </w:r>
+      <w:r>
+        <w:rPr>
+          <w:lang w:val="fr-CA"/>
+        </w:rPr>
+        <w:t xml:space="preserve">31 mars </w:t>
+      </w:r>
+      <w:r>
+        <w:rPr>
+          <w:lang w:val="fr-CA"/>
+        </w:rPr>
+        <w:t>2016)</w:t>
       </w:r>
     </w:p>
   </w:footnote>
@@ -4412,6 +4732,18 @@
       <w:lang w:val="fr-CA" w:eastAsia="fr-CA"/>
     </w:rPr>
   </w:style>
+  <w:style w:type="character" w:styleId="Lienhypertextesuivivisit">
+    <w:name w:val="FollowedHyperlink"/>
+    <w:basedOn w:val="Policepardfaut"/>
+    <w:uiPriority w:val="99"/>
+    <w:semiHidden/>
+    <w:unhideWhenUsed/>
+    <w:rsid w:val="004265AA"/>
+    <w:rPr>
+      <w:color w:val="800080" w:themeColor="followedHyperlink"/>
+      <w:u w:val="single"/>
+    </w:rPr>
+  </w:style>
 </w:styles>
 </file>
 
@@ -4705,7 +5037,7 @@
 </file>
 
 <file path=customXml/itemProps1.xml><?xml version="1.0" encoding="utf-8"?>
-<ds:datastoreItem xmlns:ds="http://schemas.openxmlformats.org/officeDocument/2006/customXml" ds:itemID="{42774F58-2165-4C38-A873-675954351581}">
+<ds:datastoreItem xmlns:ds="http://schemas.openxmlformats.org/officeDocument/2006/customXml" ds:itemID="{8DF9ABE8-8E21-4870-81AE-1D61B41E99B3}">
   <ds:schemaRefs>
     <ds:schemaRef ds:uri="http://schemas.openxmlformats.org/officeDocument/2006/bibliography"/>
   </ds:schemaRefs>

</xml_diff>